<commit_message>
App. Refactor/Fix Email and Add Filter/Search Employee
</commit_message>
<xml_diff>
--- a/Files/document_hrclubaz_72.docx
+++ b/Files/document_hrclubaz_72.docx
@@ -123,7 +123,19 @@
           <w:szCs w:val="24"/>
           <w:lang w:val="az-Latn-AZ"/>
         </w:rPr>
-        <w:t xml:space="preserve"> OrderId</w:t>
+        <w:t xml:space="preserve"> </w:t>
+      </w:r>
+      <w:r>
+        <w:rPr>
+          <w:rFonts w:ascii="Times New Roman" w:hAnsi="Times New Roman" w:cs="Times New Roman"/>
+          <w:b/>
+          <w:bCs/>
+          <w:iCs/>
+          <w:sz w:val="24"/>
+          <w:szCs w:val="24"/>
+          <w:lang w:val="az-Latn-AZ"/>
+        </w:rPr>
+        <w:t>2870c526</w:t>
       </w:r>
     </w:p>
     <w:p>
@@ -268,7 +280,19 @@
           <w:szCs w:val="24"/>
           <w:lang w:val="az-Latn-AZ"/>
         </w:rPr>
-        <w:t xml:space="preserve">OrderDate </w:t>
+        <w:t>ded9e9a6</w:t>
+      </w:r>
+      <w:r>
+        <w:rPr>
+          <w:rFonts w:ascii="Times New Roman" w:hAnsi="Times New Roman" w:cs="Times New Roman"/>
+          <w:b/>
+          <w:bCs/>
+          <w:iCs/>
+          <w:sz w:val="24"/>
+          <w:szCs w:val="24"/>
+          <w:lang w:val="az-Latn-AZ"/>
+        </w:rPr>
+        <w:t xml:space="preserve"> </w:t>
       </w:r>
       <w:r>
         <w:rPr>
@@ -356,17 +380,7 @@
           <w:szCs w:val="24"/>
           <w:lang w:val="az-Latn-AZ"/>
         </w:rPr>
-        <w:t>EN</w:t>
-      </w:r>
-      <w:r>
-        <w:rPr>
-          <w:rFonts w:ascii="Times New Roman" w:hAnsi="Times New Roman" w:cs="Times New Roman"/>
-          <w:b/>
-          <w:sz w:val="24"/>
-          <w:szCs w:val="24"/>
-          <w:lang w:val="az-Latn-AZ"/>
-        </w:rPr>
-        <w:t>ame</w:t>
+        <w:t>3359fff6</w:t>
       </w:r>
       <w:r>
         <w:rPr>
@@ -386,7 +400,7 @@
           <w:szCs w:val="24"/>
           <w:lang w:val="az-Latn-AZ"/>
         </w:rPr>
-        <w:t>ESName</w:t>
+        <w:t>a744e9b4</w:t>
       </w:r>
       <w:r>
         <w:rPr>
@@ -406,7 +420,7 @@
           <w:szCs w:val="24"/>
           <w:lang w:val="az-Latn-AZ"/>
         </w:rPr>
-        <w:t>EFName</w:t>
+        <w:t>308b848f</w:t>
       </w:r>
       <w:r>
         <w:rPr>
@@ -426,7 +440,7 @@
           <w:szCs w:val="24"/>
           <w:lang w:val="az-Latn-AZ"/>
         </w:rPr>
-        <w:t>ESex</w:t>
+        <w:t>78daf1b2</w:t>
       </w:r>
       <w:r>
         <w:rPr>
@@ -958,7 +972,67 @@
           <w:szCs w:val="24"/>
           <w:lang w:val="az-Latn-AZ"/>
         </w:rPr>
-        <w:t>XXXX XXXXX XXXXX</w:t>
+        <w:t>3359fff6</w:t>
+      </w:r>
+      <w:r>
+        <w:rPr>
+          <w:rFonts w:ascii="Times New Roman" w:hAnsi="Times New Roman" w:cs="Times New Roman"/>
+          <w:b/>
+          <w:sz w:val="24"/>
+          <w:szCs w:val="24"/>
+          <w:lang w:val="az-Latn-AZ"/>
+        </w:rPr>
+        <w:t xml:space="preserve"> </w:t>
+      </w:r>
+      <w:r>
+        <w:rPr>
+          <w:rFonts w:ascii="Times New Roman" w:hAnsi="Times New Roman" w:cs="Times New Roman"/>
+          <w:b/>
+          <w:sz w:val="24"/>
+          <w:szCs w:val="24"/>
+          <w:lang w:val="az-Latn-AZ"/>
+        </w:rPr>
+        <w:t>a744e9b4</w:t>
+      </w:r>
+      <w:r>
+        <w:rPr>
+          <w:rFonts w:ascii="Times New Roman" w:hAnsi="Times New Roman" w:cs="Times New Roman"/>
+          <w:b/>
+          <w:sz w:val="24"/>
+          <w:szCs w:val="24"/>
+          <w:lang w:val="az-Latn-AZ"/>
+        </w:rPr>
+        <w:t xml:space="preserve"> </w:t>
+      </w:r>
+      <w:r>
+        <w:rPr>
+          <w:rFonts w:ascii="Times New Roman" w:hAnsi="Times New Roman" w:cs="Times New Roman"/>
+          <w:b/>
+          <w:sz w:val="24"/>
+          <w:szCs w:val="24"/>
+          <w:lang w:val="az-Latn-AZ"/>
+        </w:rPr>
+        <w:t>308b848f</w:t>
+      </w:r>
+      <w:r>
+        <w:rPr>
+          <w:rFonts w:ascii="Times New Roman" w:hAnsi="Times New Roman" w:cs="Times New Roman"/>
+          <w:b/>
+          <w:sz w:val="24"/>
+          <w:szCs w:val="24"/>
+          <w:lang w:val="az-Latn-AZ"/>
+        </w:rPr>
+        <w:t xml:space="preserve"> </w:t>
+      </w:r>
+      <w:r>
+        <w:rPr>
+          <w:rFonts w:ascii="Times New Roman" w:hAnsi="Times New Roman" w:cs="Times New Roman"/>
+          <w:b/>
+          <w:sz w:val="24"/>
+          <w:szCs w:val="24"/>
+          <w:lang w:val="az-Latn-AZ"/>
+        </w:rPr>
+        <w:t>78daf1b2</w:t>
       </w:r>
     </w:p>
     <w:p>

</xml_diff>